<commit_message>
Update schematic and documentation
</commit_message>
<xml_diff>
--- a/HPV/doc/ESP32.docx
+++ b/HPV/doc/ESP32.docx
@@ -9,11 +9,11 @@
         <w:tblLook w:val="04A0" w:firstRow="1" w:lastRow="0" w:firstColumn="1" w:lastColumn="0" w:noHBand="0" w:noVBand="1"/>
       </w:tblPr>
       <w:tblGrid>
-        <w:gridCol w:w="931"/>
+        <w:gridCol w:w="1289"/>
         <w:gridCol w:w="1141"/>
         <w:gridCol w:w="4066"/>
         <w:gridCol w:w="3876"/>
-        <w:gridCol w:w="2737"/>
+        <w:gridCol w:w="3306"/>
       </w:tblGrid>
       <w:tr>
         <w:tc>
@@ -120,7 +120,7 @@
         </w:tc>
         <w:tc>
           <w:tcPr>
-            <w:tcW w:w="2737" w:type="dxa"/>
+            <w:tcW w:w="3306" w:type="dxa"/>
           </w:tcPr>
           <w:p/>
         </w:tc>
@@ -132,6 +132,7 @@
         <w:tc>
           <w:tcPr>
             <w:tcW w:w="931" w:type="dxa"/>
+            <w:vAlign w:val="center"/>
           </w:tcPr>
           <w:p>
             <w:pPr>
@@ -142,6 +143,7 @@
         <w:tc>
           <w:tcPr>
             <w:tcW w:w="1141" w:type="dxa"/>
+            <w:vAlign w:val="center"/>
           </w:tcPr>
           <w:p>
             <w:pPr>
@@ -167,7 +169,7 @@
         </w:tc>
         <w:tc>
           <w:tcPr>
-            <w:tcW w:w="2737" w:type="dxa"/>
+            <w:tcW w:w="3306" w:type="dxa"/>
           </w:tcPr>
           <w:p/>
         </w:tc>
@@ -179,6 +181,7 @@
         <w:tc>
           <w:tcPr>
             <w:tcW w:w="931" w:type="dxa"/>
+            <w:vAlign w:val="center"/>
           </w:tcPr>
           <w:p>
             <w:pPr>
@@ -189,6 +192,7 @@
         <w:tc>
           <w:tcPr>
             <w:tcW w:w="1141" w:type="dxa"/>
+            <w:vAlign w:val="center"/>
           </w:tcPr>
           <w:p>
             <w:pPr>
@@ -209,6 +213,7 @@
         <w:tc>
           <w:tcPr>
             <w:tcW w:w="3876" w:type="dxa"/>
+            <w:vAlign w:val="center"/>
           </w:tcPr>
           <w:p>
             <w:r>
@@ -218,10 +223,13 @@
         </w:tc>
         <w:tc>
           <w:tcPr>
-            <w:tcW w:w="2737" w:type="dxa"/>
-          </w:tcPr>
-          <w:p/>
-        </w:tc>
+            <w:tcW w:w="3306" w:type="dxa"/>
+            <w:vAlign w:val="center"/>
+          </w:tcPr>
+          <w:p/>
+        </w:tc>
+        <w:bookmarkStart w:id="0" w:name="_GoBack"/>
+        <w:bookmarkEnd w:id="0"/>
       </w:tr>
       <w:tr>
         <w:trPr>
@@ -230,6 +238,7 @@
         <w:tc>
           <w:tcPr>
             <w:tcW w:w="931" w:type="dxa"/>
+            <w:vAlign w:val="center"/>
           </w:tcPr>
           <w:p>
             <w:pPr>
@@ -240,6 +249,7 @@
         <w:tc>
           <w:tcPr>
             <w:tcW w:w="1141" w:type="dxa"/>
+            <w:vAlign w:val="center"/>
           </w:tcPr>
           <w:p>
             <w:pPr>
@@ -260,6 +270,7 @@
         <w:tc>
           <w:tcPr>
             <w:tcW w:w="3876" w:type="dxa"/>
+            <w:vAlign w:val="center"/>
           </w:tcPr>
           <w:p>
             <w:r>
@@ -269,7 +280,8 @@
         </w:tc>
         <w:tc>
           <w:tcPr>
-            <w:tcW w:w="2737" w:type="dxa"/>
+            <w:tcW w:w="3306" w:type="dxa"/>
+            <w:vAlign w:val="center"/>
           </w:tcPr>
           <w:p/>
         </w:tc>
@@ -281,6 +293,7 @@
         <w:tc>
           <w:tcPr>
             <w:tcW w:w="931" w:type="dxa"/>
+            <w:vAlign w:val="center"/>
           </w:tcPr>
           <w:p>
             <w:pPr>
@@ -291,6 +304,7 @@
         <w:tc>
           <w:tcPr>
             <w:tcW w:w="1141" w:type="dxa"/>
+            <w:vAlign w:val="center"/>
           </w:tcPr>
           <w:p>
             <w:pPr>
@@ -311,12 +325,14 @@
         <w:tc>
           <w:tcPr>
             <w:tcW w:w="3876" w:type="dxa"/>
-          </w:tcPr>
-          <w:p/>
-        </w:tc>
-        <w:tc>
-          <w:tcPr>
-            <w:tcW w:w="2737" w:type="dxa"/>
+            <w:vAlign w:val="center"/>
+          </w:tcPr>
+          <w:p/>
+        </w:tc>
+        <w:tc>
+          <w:tcPr>
+            <w:tcW w:w="3306" w:type="dxa"/>
+            <w:vAlign w:val="center"/>
           </w:tcPr>
           <w:p/>
         </w:tc>
@@ -328,16 +344,21 @@
         <w:tc>
           <w:tcPr>
             <w:tcW w:w="931" w:type="dxa"/>
-          </w:tcPr>
-          <w:p>
-            <w:pPr>
-              <w:jc w:val="right"/>
-            </w:pPr>
+            <w:vAlign w:val="center"/>
+          </w:tcPr>
+          <w:p>
+            <w:pPr>
+              <w:jc w:val="right"/>
+            </w:pPr>
+            <w:r>
+              <w:t>SD_CS</w:t>
+            </w:r>
           </w:p>
         </w:tc>
         <w:tc>
           <w:tcPr>
             <w:tcW w:w="1141" w:type="dxa"/>
+            <w:vAlign w:val="center"/>
           </w:tcPr>
           <w:p>
             <w:pPr>
@@ -358,6 +379,7 @@
         <w:tc>
           <w:tcPr>
             <w:tcW w:w="3876" w:type="dxa"/>
+            <w:vAlign w:val="center"/>
           </w:tcPr>
           <w:p>
             <w:r>
@@ -367,7 +389,8 @@
         </w:tc>
         <w:tc>
           <w:tcPr>
-            <w:tcW w:w="2737" w:type="dxa"/>
+            <w:tcW w:w="3306" w:type="dxa"/>
+            <w:vAlign w:val="center"/>
           </w:tcPr>
           <w:p>
             <w:r>
@@ -383,16 +406,21 @@
         <w:tc>
           <w:tcPr>
             <w:tcW w:w="931" w:type="dxa"/>
-          </w:tcPr>
-          <w:p>
-            <w:pPr>
-              <w:jc w:val="right"/>
-            </w:pPr>
+            <w:vAlign w:val="center"/>
+          </w:tcPr>
+          <w:p>
+            <w:pPr>
+              <w:jc w:val="right"/>
+            </w:pPr>
+            <w:r>
+              <w:t>USB_VMON</w:t>
+            </w:r>
           </w:p>
         </w:tc>
         <w:tc>
           <w:tcPr>
             <w:tcW w:w="1141" w:type="dxa"/>
+            <w:vAlign w:val="center"/>
           </w:tcPr>
           <w:p>
             <w:pPr>
@@ -413,6 +441,7 @@
         <w:tc>
           <w:tcPr>
             <w:tcW w:w="3876" w:type="dxa"/>
+            <w:vAlign w:val="center"/>
           </w:tcPr>
           <w:p>
             <w:r>
@@ -422,9 +451,14 @@
         </w:tc>
         <w:tc>
           <w:tcPr>
-            <w:tcW w:w="2737" w:type="dxa"/>
-          </w:tcPr>
-          <w:p/>
+            <w:tcW w:w="3306" w:type="dxa"/>
+            <w:vAlign w:val="center"/>
+          </w:tcPr>
+          <w:p>
+            <w:r>
+              <w:t>Switch</w:t>
+            </w:r>
+          </w:p>
         </w:tc>
       </w:tr>
       <w:tr>
@@ -434,16 +468,21 @@
         <w:tc>
           <w:tcPr>
             <w:tcW w:w="931" w:type="dxa"/>
-          </w:tcPr>
-          <w:p>
-            <w:pPr>
-              <w:jc w:val="right"/>
-            </w:pPr>
+            <w:vAlign w:val="center"/>
+          </w:tcPr>
+          <w:p>
+            <w:pPr>
+              <w:jc w:val="right"/>
+            </w:pPr>
+            <w:r>
+              <w:t>HR_ISR</w:t>
+            </w:r>
           </w:p>
         </w:tc>
         <w:tc>
           <w:tcPr>
             <w:tcW w:w="1141" w:type="dxa"/>
+            <w:vAlign w:val="center"/>
           </w:tcPr>
           <w:p>
             <w:pPr>
@@ -464,6 +503,7 @@
         <w:tc>
           <w:tcPr>
             <w:tcW w:w="3876" w:type="dxa"/>
+            <w:vAlign w:val="center"/>
           </w:tcPr>
           <w:p>
             <w:r>
@@ -473,9 +513,34 @@
         </w:tc>
         <w:tc>
           <w:tcPr>
-            <w:tcW w:w="2737" w:type="dxa"/>
-          </w:tcPr>
-          <w:p/>
+            <w:tcW w:w="3306" w:type="dxa"/>
+            <w:vAlign w:val="center"/>
+          </w:tcPr>
+          <w:p>
+            <w:pPr>
+              <w:rPr>
+                <w:lang w:val="nl-NL"/>
+              </w:rPr>
+            </w:pPr>
+            <w:r>
+              <w:rPr>
+                <w:lang w:val="nl-NL"/>
+              </w:rPr>
+              <w:t xml:space="preserve">Volt Meter Via </w:t>
+            </w:r>
+            <w:r>
+              <w:rPr>
+                <w:lang w:val="nl-NL"/>
+              </w:rPr>
+              <w:t xml:space="preserve">Res </w:t>
+            </w:r>
+            <w:r>
+              <w:rPr>
+                <w:lang w:val="nl-NL"/>
+              </w:rPr>
+              <w:t>Divider -&gt; A1</w:t>
+            </w:r>
+          </w:p>
         </w:tc>
       </w:tr>
       <w:tr>
@@ -485,16 +550,27 @@
         <w:tc>
           <w:tcPr>
             <w:tcW w:w="931" w:type="dxa"/>
-          </w:tcPr>
-          <w:p>
-            <w:pPr>
-              <w:jc w:val="right"/>
-            </w:pPr>
+            <w:vAlign w:val="center"/>
+          </w:tcPr>
+          <w:p>
+            <w:pPr>
+              <w:jc w:val="right"/>
+              <w:rPr>
+                <w:lang w:val="nl-NL"/>
+              </w:rPr>
+            </w:pPr>
+            <w:r>
+              <w:rPr>
+                <w:lang w:val="nl-NL"/>
+              </w:rPr>
+              <w:t>HALL_ISR</w:t>
+            </w:r>
           </w:p>
         </w:tc>
         <w:tc>
           <w:tcPr>
             <w:tcW w:w="1141" w:type="dxa"/>
+            <w:vAlign w:val="center"/>
           </w:tcPr>
           <w:p>
             <w:pPr>
@@ -515,6 +591,7 @@
         <w:tc>
           <w:tcPr>
             <w:tcW w:w="3876" w:type="dxa"/>
+            <w:vAlign w:val="center"/>
           </w:tcPr>
           <w:p>
             <w:r>
@@ -524,9 +601,14 @@
         </w:tc>
         <w:tc>
           <w:tcPr>
-            <w:tcW w:w="2737" w:type="dxa"/>
-          </w:tcPr>
-          <w:p/>
+            <w:tcW w:w="3306" w:type="dxa"/>
+            <w:vAlign w:val="center"/>
+          </w:tcPr>
+          <w:p>
+            <w:r>
+              <w:t>LED</w:t>
+            </w:r>
+          </w:p>
         </w:tc>
       </w:tr>
       <w:tr>
@@ -536,16 +618,21 @@
         <w:tc>
           <w:tcPr>
             <w:tcW w:w="931" w:type="dxa"/>
-          </w:tcPr>
-          <w:p>
-            <w:pPr>
-              <w:jc w:val="right"/>
-            </w:pPr>
+            <w:vAlign w:val="center"/>
+          </w:tcPr>
+          <w:p>
+            <w:pPr>
+              <w:jc w:val="right"/>
+            </w:pPr>
+            <w:r>
+              <w:t>RFID_ISR</w:t>
+            </w:r>
           </w:p>
         </w:tc>
         <w:tc>
           <w:tcPr>
             <w:tcW w:w="1141" w:type="dxa"/>
+            <w:vAlign w:val="center"/>
           </w:tcPr>
           <w:p>
             <w:pPr>
@@ -566,6 +653,7 @@
         <w:tc>
           <w:tcPr>
             <w:tcW w:w="3876" w:type="dxa"/>
+            <w:vAlign w:val="center"/>
           </w:tcPr>
           <w:p>
             <w:r>
@@ -575,9 +663,14 @@
         </w:tc>
         <w:tc>
           <w:tcPr>
-            <w:tcW w:w="2737" w:type="dxa"/>
-          </w:tcPr>
-          <w:p/>
+            <w:tcW w:w="3306" w:type="dxa"/>
+            <w:vAlign w:val="center"/>
+          </w:tcPr>
+          <w:p>
+            <w:r>
+              <w:t>n/c</w:t>
+            </w:r>
+          </w:p>
         </w:tc>
       </w:tr>
       <w:tr>
@@ -587,18 +680,21 @@
         <w:tc>
           <w:tcPr>
             <w:tcW w:w="931" w:type="dxa"/>
-          </w:tcPr>
-          <w:p>
-            <w:pPr>
-              <w:jc w:val="right"/>
-            </w:pPr>
-            <w:bookmarkStart w:id="0" w:name="_GoBack"/>
-            <w:bookmarkEnd w:id="0"/>
+            <w:vAlign w:val="center"/>
+          </w:tcPr>
+          <w:p>
+            <w:pPr>
+              <w:jc w:val="right"/>
+            </w:pPr>
+            <w:r>
+              <w:t>RFID_CS</w:t>
+            </w:r>
           </w:p>
         </w:tc>
         <w:tc>
           <w:tcPr>
             <w:tcW w:w="1141" w:type="dxa"/>
+            <w:vAlign w:val="center"/>
           </w:tcPr>
           <w:p>
             <w:pPr>
@@ -619,6 +715,7 @@
         <w:tc>
           <w:tcPr>
             <w:tcW w:w="3876" w:type="dxa"/>
+            <w:vAlign w:val="center"/>
           </w:tcPr>
           <w:p>
             <w:r>
@@ -628,9 +725,14 @@
         </w:tc>
         <w:tc>
           <w:tcPr>
-            <w:tcW w:w="2737" w:type="dxa"/>
-          </w:tcPr>
-          <w:p/>
+            <w:tcW w:w="3306" w:type="dxa"/>
+            <w:vAlign w:val="center"/>
+          </w:tcPr>
+          <w:p>
+            <w:r>
+              <w:t>RXD</w:t>
+            </w:r>
+          </w:p>
         </w:tc>
       </w:tr>
       <w:tr>
@@ -641,6 +743,7 @@
           <w:tcPr>
             <w:tcW w:w="931" w:type="dxa"/>
             <w:vMerge w:val="restart"/>
+            <w:vAlign w:val="center"/>
           </w:tcPr>
           <w:p>
             <w:pPr>
@@ -654,6 +757,7 @@
         <w:tc>
           <w:tcPr>
             <w:tcW w:w="1141" w:type="dxa"/>
+            <w:vAlign w:val="center"/>
           </w:tcPr>
           <w:p>
             <w:pPr>
@@ -674,6 +778,7 @@
         <w:tc>
           <w:tcPr>
             <w:tcW w:w="3876" w:type="dxa"/>
+            <w:vAlign w:val="center"/>
           </w:tcPr>
           <w:p>
             <w:r>
@@ -683,9 +788,14 @@
         </w:tc>
         <w:tc>
           <w:tcPr>
-            <w:tcW w:w="2737" w:type="dxa"/>
-          </w:tcPr>
-          <w:p/>
+            <w:tcW w:w="3306" w:type="dxa"/>
+            <w:vAlign w:val="center"/>
+          </w:tcPr>
+          <w:p>
+            <w:r>
+              <w:t>TXD</w:t>
+            </w:r>
+          </w:p>
         </w:tc>
       </w:tr>
       <w:tr>
@@ -696,6 +806,7 @@
           <w:tcPr>
             <w:tcW w:w="931" w:type="dxa"/>
             <w:vMerge/>
+            <w:vAlign w:val="center"/>
           </w:tcPr>
           <w:p>
             <w:pPr>
@@ -706,6 +817,7 @@
         <w:tc>
           <w:tcPr>
             <w:tcW w:w="1141" w:type="dxa"/>
+            <w:vAlign w:val="center"/>
           </w:tcPr>
           <w:p>
             <w:pPr>
@@ -726,6 +838,7 @@
         <w:tc>
           <w:tcPr>
             <w:tcW w:w="3876" w:type="dxa"/>
+            <w:vAlign w:val="center"/>
           </w:tcPr>
           <w:p>
             <w:r>
@@ -735,9 +848,14 @@
         </w:tc>
         <w:tc>
           <w:tcPr>
-            <w:tcW w:w="2737" w:type="dxa"/>
-          </w:tcPr>
-          <w:p/>
+            <w:tcW w:w="3306" w:type="dxa"/>
+            <w:vAlign w:val="center"/>
+          </w:tcPr>
+          <w:p>
+            <w:r>
+              <w:t>RING</w:t>
+            </w:r>
+          </w:p>
         </w:tc>
       </w:tr>
       <w:tr>
@@ -748,6 +866,7 @@
           <w:tcPr>
             <w:tcW w:w="931" w:type="dxa"/>
             <w:vMerge/>
+            <w:vAlign w:val="center"/>
           </w:tcPr>
           <w:p>
             <w:pPr>
@@ -758,6 +877,7 @@
         <w:tc>
           <w:tcPr>
             <w:tcW w:w="1141" w:type="dxa"/>
+            <w:vAlign w:val="center"/>
           </w:tcPr>
           <w:p>
             <w:pPr>
@@ -778,6 +898,7 @@
         <w:tc>
           <w:tcPr>
             <w:tcW w:w="3876" w:type="dxa"/>
+            <w:vAlign w:val="center"/>
           </w:tcPr>
           <w:p>
             <w:r>
@@ -787,9 +908,14 @@
         </w:tc>
         <w:tc>
           <w:tcPr>
-            <w:tcW w:w="2737" w:type="dxa"/>
-          </w:tcPr>
-          <w:p/>
+            <w:tcW w:w="3306" w:type="dxa"/>
+            <w:vAlign w:val="center"/>
+          </w:tcPr>
+          <w:p>
+            <w:r>
+              <w:t>DTR</w:t>
+            </w:r>
+          </w:p>
         </w:tc>
       </w:tr>
       <w:tr>
@@ -800,6 +926,7 @@
           <w:tcPr>
             <w:tcW w:w="931" w:type="dxa"/>
             <w:vMerge w:val="restart"/>
+            <w:vAlign w:val="center"/>
           </w:tcPr>
           <w:p>
             <w:pPr>
@@ -813,6 +940,7 @@
         <w:tc>
           <w:tcPr>
             <w:tcW w:w="1141" w:type="dxa"/>
+            <w:vAlign w:val="center"/>
           </w:tcPr>
           <w:p>
             <w:pPr>
@@ -833,6 +961,7 @@
         <w:tc>
           <w:tcPr>
             <w:tcW w:w="3876" w:type="dxa"/>
+            <w:vAlign w:val="center"/>
           </w:tcPr>
           <w:p>
             <w:r>
@@ -842,9 +971,20 @@
         </w:tc>
         <w:tc>
           <w:tcPr>
-            <w:tcW w:w="2737" w:type="dxa"/>
-          </w:tcPr>
-          <w:p/>
+            <w:tcW w:w="3306" w:type="dxa"/>
+            <w:vAlign w:val="center"/>
+          </w:tcPr>
+          <w:p>
+            <w:r>
+              <w:t xml:space="preserve">DHT </w:t>
+            </w:r>
+            <w:r>
+              <w:t xml:space="preserve">22 </w:t>
+            </w:r>
+            <w:r>
+              <w:t>Data</w:t>
+            </w:r>
+          </w:p>
         </w:tc>
       </w:tr>
       <w:tr>
@@ -855,6 +995,7 @@
           <w:tcPr>
             <w:tcW w:w="931" w:type="dxa"/>
             <w:vMerge/>
+            <w:vAlign w:val="center"/>
           </w:tcPr>
           <w:p>
             <w:pPr>
@@ -865,6 +1006,7 @@
         <w:tc>
           <w:tcPr>
             <w:tcW w:w="1141" w:type="dxa"/>
+            <w:vAlign w:val="center"/>
           </w:tcPr>
           <w:p>
             <w:pPr>
@@ -885,6 +1027,7 @@
         <w:tc>
           <w:tcPr>
             <w:tcW w:w="3876" w:type="dxa"/>
+            <w:vAlign w:val="center"/>
           </w:tcPr>
           <w:p>
             <w:r>
@@ -894,11 +1037,15 @@
         </w:tc>
         <w:tc>
           <w:tcPr>
-            <w:tcW w:w="2737" w:type="dxa"/>
+            <w:tcW w:w="3306" w:type="dxa"/>
             <w:vMerge w:val="restart"/>
+            <w:vAlign w:val="center"/>
           </w:tcPr>
           <w:p>
             <m:oMathPara>
+              <m:oMathParaPr>
+                <m:jc m:val="left"/>
+              </m:oMathParaPr>
               <m:oMath>
                 <m:sSup>
                   <m:sSupPr>
@@ -944,6 +1091,7 @@
         <w:tc>
           <w:tcPr>
             <w:tcW w:w="931" w:type="dxa"/>
+            <w:vAlign w:val="center"/>
           </w:tcPr>
           <w:p>
             <w:pPr>
@@ -957,6 +1105,7 @@
         <w:tc>
           <w:tcPr>
             <w:tcW w:w="1141" w:type="dxa"/>
+            <w:vAlign w:val="center"/>
           </w:tcPr>
           <w:p>
             <w:pPr>
@@ -977,6 +1126,7 @@
         <w:tc>
           <w:tcPr>
             <w:tcW w:w="3876" w:type="dxa"/>
+            <w:vAlign w:val="center"/>
           </w:tcPr>
           <w:p>
             <w:r>
@@ -986,8 +1136,9 @@
         </w:tc>
         <w:tc>
           <w:tcPr>
-            <w:tcW w:w="2737" w:type="dxa"/>
+            <w:tcW w:w="3306" w:type="dxa"/>
             <w:vMerge/>
+            <w:vAlign w:val="center"/>
           </w:tcPr>
           <w:p/>
         </w:tc>
@@ -1015,12 +1166,14 @@
         <w:tc>
           <w:tcPr>
             <w:tcW w:w="3876" w:type="dxa"/>
-          </w:tcPr>
-          <w:p/>
-        </w:tc>
-        <w:tc>
-          <w:tcPr>
-            <w:tcW w:w="2737" w:type="dxa"/>
+            <w:vAlign w:val="center"/>
+          </w:tcPr>
+          <w:p/>
+        </w:tc>
+        <w:tc>
+          <w:tcPr>
+            <w:tcW w:w="3306" w:type="dxa"/>
+            <w:vAlign w:val="center"/>
           </w:tcPr>
           <w:p/>
         </w:tc>

</xml_diff>